<commit_message>
Added 3rd year Team PRoject for reference. Updated Technical Report
</commit_message>
<xml_diff>
--- a/Documents/Technical Report.docx
+++ b/Documents/Technical Report.docx
@@ -3462,21 +3462,7 @@
             <w:rStyle w:val="Hyperlink"/>
             <w:noProof/>
           </w:rPr>
-          <w:t>Concl</w:t>
-        </w:r>
-        <w:r>
-          <w:rPr>
-            <w:rStyle w:val="Hyperlink"/>
-            <w:noProof/>
-          </w:rPr>
-          <w:t>u</w:t>
-        </w:r>
-        <w:r>
-          <w:rPr>
-            <w:rStyle w:val="Hyperlink"/>
-            <w:noProof/>
-          </w:rPr>
-          <w:t>sions</w:t>
+          <w:t>Conclusions</w:t>
         </w:r>
         <w:r>
           <w:rPr>
@@ -4226,6 +4212,7 @@
         <w:spacing w:after="0"/>
       </w:pPr>
       <w:r>
+        <w:lastRenderedPageBreak/>
         <w:fldChar w:fldCharType="end"/>
       </w:r>
       <w:bookmarkStart w:id="0" w:name="_Toc26443733"/>
@@ -4303,13 +4290,13 @@
       </w:pPr>
       <w:bookmarkStart w:id="1" w:name="_Toc26443734"/>
       <w:r>
+        <w:lastRenderedPageBreak/>
         <w:t>Definitions, Acronyms, and Abbreviations</w:t>
       </w:r>
       <w:bookmarkEnd w:id="1"/>
     </w:p>
     <w:tbl>
       <w:tblPr>
-        <w:tblStyle w:val="Heading7Char"/>
         <w:tblW w:w="0" w:type="auto"/>
         <w:tblBorders>
           <w:top w:val="single" w:sz="4" w:space="0" w:color="auto"/>
@@ -4532,6 +4519,7 @@
       </w:pPr>
       <w:bookmarkStart w:id="2" w:name="_Toc26443735"/>
       <w:r>
+        <w:lastRenderedPageBreak/>
         <w:t>Introduction</w:t>
       </w:r>
       <w:bookmarkEnd w:id="2"/>
@@ -4586,6 +4574,7 @@
     <w:p/>
     <w:p>
       <w:r>
+        <w:lastRenderedPageBreak/>
         <w:t xml:space="preserve">(AWS) Cloud 9 will be used to develop the prototype to create one Use Case and have it working. It will be further developed in Cloud 9 after this, but it is expected that it be transferred to its own domain and hosting before completion. Cloud 9 uses website coding such as HTML, JavaScript, jQuery. </w:t>
       </w:r>
       <w:r>
@@ -4601,6 +4590,7 @@
       </w:pPr>
       <w:bookmarkStart w:id="3" w:name="_Toc26443736"/>
       <w:r>
+        <w:lastRenderedPageBreak/>
         <w:t>Background</w:t>
       </w:r>
       <w:bookmarkEnd w:id="3"/>
@@ -4635,29 +4625,28 @@
         <w:rPr>
           <w:lang w:val="en-GB"/>
         </w:rPr>
-        <w:t xml:space="preserve">With new social networking platforms being developed, with an example of </w:t>
-      </w:r>
-      <w:proofErr w:type="spellStart"/>
-      <w:r>
+        <w:t>With new social networking platforms being developed, with an example of TikTok being the newest and most popular, the app was going to be similar to the likes of Facebook and Inked-Up.com, but for everyone with an interest in body modifications. The ability to rate tattoo Artists was also to be implemented.</w:t>
+      </w:r>
+    </w:p>
+    <w:p>
+      <w:pPr>
         <w:rPr>
           <w:lang w:val="en-GB"/>
         </w:rPr>
-        <w:t>TikTok</w:t>
-      </w:r>
-      <w:proofErr w:type="spellEnd"/>
-      <w:r>
+      </w:pPr>
+    </w:p>
+    <w:p>
+      <w:pPr>
         <w:rPr>
           <w:lang w:val="en-GB"/>
         </w:rPr>
-        <w:t xml:space="preserve"> being the newest and most popular, the app was going to be similar to the likes of Facebook and Inked-Up.com, but for everyone with an interest in body modifications. The ability to rate tattoo Artists was also to be implemented.</w:t>
-      </w:r>
-    </w:p>
-    <w:p>
-      <w:pPr>
+      </w:pPr>
+      <w:r>
         <w:rPr>
           <w:lang w:val="en-GB"/>
         </w:rPr>
-      </w:pPr>
+        <w:t>With this current project, it will be on the same general topic; tattoos, piercings and body modifications. Trying to book an appointment to get a tattoo or piercing is quite tedious in some situations. Contacting the artist or Artist can be troublesome, either contacting them through social networking sites or by email. There are delays in communication. It seems like a long process just to get an appointment.</w:t>
+      </w:r>
     </w:p>
     <w:p>
       <w:pPr>
@@ -4665,19 +4654,19 @@
           <w:lang w:val="en-GB"/>
         </w:rPr>
       </w:pPr>
-      <w:r>
+    </w:p>
+    <w:p>
+      <w:pPr>
         <w:rPr>
           <w:lang w:val="en-GB"/>
         </w:rPr>
-        <w:t>With this current project, it will be on the same general topic; tattoos, piercings and body modifications. Trying to book an appointment to get a tattoo or piercing is quite tedious in some situations. Contacting the artist or Artist can be troublesome, either contacting them through social networking sites or by email. There are delays in communication. It seems like a long process just to get an appointment.</w:t>
-      </w:r>
-    </w:p>
-    <w:p>
-      <w:pPr>
+      </w:pPr>
+      <w:r>
         <w:rPr>
           <w:lang w:val="en-GB"/>
         </w:rPr>
-      </w:pPr>
+        <w:t xml:space="preserve">It’s common knowledge that, especially, for getting a tattoo, a deposit is required. This means that the client needs to go to the Artist or tattooist, give their deposit, and then return for the appointment. If the client doesn’t pay the deposit, their appointment is still there and it wastes the artist’s time. A good starting point to this project is to automate these.  </w:t>
+      </w:r>
     </w:p>
     <w:p>
       <w:pPr>
@@ -4685,31 +4674,25 @@
           <w:lang w:val="en-GB"/>
         </w:rPr>
       </w:pPr>
-      <w:r>
+    </w:p>
+    <w:p>
+      <w:pPr>
         <w:rPr>
           <w:lang w:val="en-GB"/>
         </w:rPr>
-        <w:t xml:space="preserve">It’s common knowledge that, especially, for getting a tattoo, a deposit is required. This means that the client needs to go to the Artist or tattooist, give their deposit, and then return for the appointment. If the client doesn’t pay the deposit, their appointment is still there and it wastes the artist’s time. A good starting point to this project is to automate these.  </w:t>
-      </w:r>
-    </w:p>
-    <w:p>
-      <w:pPr>
+      </w:pPr>
+      <w:r>
         <w:rPr>
           <w:lang w:val="en-GB"/>
         </w:rPr>
-      </w:pPr>
-    </w:p>
-    <w:p>
-      <w:pPr>
+        <w:t xml:space="preserve">To remedy this, the idea of Body Branding Bookings (3B) was generated. With 3B, the artist can select the dates they wish to work and where they are available. The clients can book one of these timeslots. The general size and/or the time it will take to complete the appointment will be set by the artist and selected by the client to determine the correct </w:t>
+      </w:r>
+      <w:r>
         <w:rPr>
           <w:lang w:val="en-GB"/>
         </w:rPr>
-      </w:pPr>
-      <w:r>
-        <w:rPr>
-          <w:lang w:val="en-GB"/>
-        </w:rPr>
-        <w:t xml:space="preserve">To remedy this, the idea of Body Branding Bookings (3B) was generated. With 3B, the artist can select the dates they wish to work and where they are available. The clients can book one of these timeslots. The general size and/or the time it will take to complete the appointment will be set by the artist and selected by the client to determine the correct time slot needed to be allocated. Artists will have a page where clients can rate and leave reviews. </w:t>
+        <w:lastRenderedPageBreak/>
+        <w:t xml:space="preserve">time slot needed to be allocated. Artists will have a page where clients can rate and leave reviews. </w:t>
       </w:r>
     </w:p>
     <w:p>
@@ -4898,7 +4881,14 @@
         <w:rPr>
           <w:lang w:val="en-GB"/>
         </w:rPr>
-        <w:t xml:space="preserve">Artists will generate what days and times the artist(s) are working. The client will book an appointment that is free with the artist. Sample sizes will be provided to generate the correct amount of time to be reserved. A deposit or full payment will be required from the client to confirm their booking. </w:t>
+        <w:t xml:space="preserve">Artists will generate what days and times the artist(s) are working. The client will book an appointment that is free with the artist. Sample sizes will be provided to generate the </w:t>
+      </w:r>
+      <w:r>
+        <w:rPr>
+          <w:lang w:val="en-GB"/>
+        </w:rPr>
+        <w:lastRenderedPageBreak/>
+        <w:t xml:space="preserve">correct amount of time to be reserved. A deposit or full payment will be required from the client to confirm their booking. </w:t>
       </w:r>
     </w:p>
     <w:p>
@@ -5009,6 +4999,7 @@
           <w:id w:val="231901869"/>
           <w:citation/>
         </w:sdtPr>
+        <w:sdtEndPr/>
         <w:sdtContent>
           <w:r>
             <w:rPr>
@@ -5066,6 +5057,7 @@
           <w:id w:val="2076473305"/>
           <w:citation/>
         </w:sdtPr>
+        <w:sdtEndPr/>
         <w:sdtContent>
           <w:r>
             <w:rPr>
@@ -5104,6 +5096,7 @@
           <w:id w:val="323096666"/>
           <w:citation/>
         </w:sdtPr>
+        <w:sdtEndPr/>
         <w:sdtContent>
           <w:r>
             <w:rPr>
@@ -5173,6 +5166,7 @@
           <w:id w:val="-1623226156"/>
           <w:citation/>
         </w:sdtPr>
+        <w:sdtEndPr/>
         <w:sdtContent>
           <w:r>
             <w:rPr>
@@ -5234,6 +5228,7 @@
         <w:rPr>
           <w:lang w:val="en-GB"/>
         </w:rPr>
+        <w:lastRenderedPageBreak/>
         <w:t>In an example of how this could work; a male client who has just turned 18 and would like to get a tattoo. The system would ask the client to heavily consider whether they would want the tattoo, and to seriously consider avoiding visible areas such as the face, head or hands.</w:t>
       </w:r>
     </w:p>
@@ -5305,6 +5300,7 @@
           <w:id w:val="-1882845712"/>
           <w:citation/>
         </w:sdtPr>
+        <w:sdtEndPr/>
         <w:sdtContent>
           <w:r>
             <w:rPr>
@@ -5378,6 +5374,7 @@
       </w:pPr>
       <w:bookmarkStart w:id="13" w:name="_Toc26443746"/>
       <w:r>
+        <w:lastRenderedPageBreak/>
         <w:t>System</w:t>
       </w:r>
       <w:bookmarkEnd w:id="13"/>
@@ -5602,6 +5599,7 @@
       </w:pPr>
       <w:del w:id="25" w:author="Joey Tatú" w:date="2019-11-27T14:43:00Z">
         <w:r>
+          <w:lastRenderedPageBreak/>
           <w:delText>Requirement 1: Create/Edit Profile</w:delText>
         </w:r>
         <w:bookmarkStart w:id="26" w:name="_Toc25763189"/>
@@ -5880,6 +5878,8 @@
       <w:del w:id="115" w:author="Joey Tatú" w:date="2019-11-27T14:43:00Z">
         <w:r>
           <w:rPr>
+            <w:b w:val="0"/>
+            <w:bCs w:val="0"/>
             <w:noProof/>
           </w:rPr>
           <w:drawing>
@@ -7767,6 +7767,8 @@
       <w:del w:id="692" w:author="Joey Tatú" w:date="2019-11-27T14:43:00Z">
         <w:r>
           <w:rPr>
+            <w:b w:val="0"/>
+            <w:bCs w:val="0"/>
             <w:noProof/>
           </w:rPr>
           <w:drawing>
@@ -8859,13 +8861,11 @@
           <w:delText>Setched</w:delText>
         </w:r>
       </w:del>
-      <w:proofErr w:type="spellStart"/>
       <w:ins w:id="1010" w:author="Joey Tatú" w:date="2019-11-27T14:22:00Z">
         <w:r>
           <w:t>createSched</w:t>
         </w:r>
       </w:ins>
-      <w:proofErr w:type="spellEnd"/>
     </w:p>
     <w:p>
       <w:pPr>
@@ -9405,6 +9405,7 @@
       </w:pPr>
       <w:ins w:id="1045" w:author="Joey Tatú" w:date="2019-11-27T14:54:00Z">
         <w:r>
+          <w:lastRenderedPageBreak/>
           <w:t>The System receives a response from the Database</w:t>
         </w:r>
       </w:ins>
@@ -9944,7 +9945,6 @@
     </w:p>
     <w:p>
       <w:pPr>
-        <w:pStyle w:val="BalloonTextChar"/>
         <w:ind w:left="1293"/>
         <w:rPr>
           <w:ins w:id="1109" w:author="Joey Tatú" w:date="2019-11-27T14:55:00Z"/>
@@ -10161,7 +10161,6 @@
     </w:p>
     <w:p>
       <w:pPr>
-        <w:pStyle w:val="BalloonTextChar"/>
         <w:numPr>
           <w:ilvl w:val="0"/>
           <w:numId w:val="76"/>
@@ -10519,6 +10518,7 @@
         <w:rPr>
           <w:b/>
         </w:rPr>
+        <w:lastRenderedPageBreak/>
         <w:t>Alternate flow</w:t>
       </w:r>
     </w:p>
@@ -11224,7 +11224,6 @@
           <w:delText>createBooking</w:delText>
         </w:r>
       </w:del>
-      <w:proofErr w:type="spellStart"/>
       <w:ins w:id="1216" w:author="Joey Tatú" w:date="2019-11-27T15:57:00Z">
         <w:r>
           <w:t>make</w:t>
@@ -11233,7 +11232,6 @@
           <w:t>Booking</w:t>
         </w:r>
       </w:ins>
-      <w:proofErr w:type="spellEnd"/>
     </w:p>
     <w:p>
       <w:pPr>
@@ -11246,6 +11244,7 @@
         <w:rPr>
           <w:b/>
         </w:rPr>
+        <w:lastRenderedPageBreak/>
         <w:t>Scope</w:t>
       </w:r>
     </w:p>
@@ -11755,6 +11754,7 @@
       </w:pPr>
       <w:ins w:id="1240" w:author="Joey Tatú" w:date="2019-11-27T15:49:00Z">
         <w:r>
+          <w:lastRenderedPageBreak/>
           <w:t>The</w:t>
         </w:r>
       </w:ins>
@@ -12250,7 +12250,6 @@
         </w:rPr>
         <w:pPrChange w:id="1298" w:author="Joey Tatú" w:date="2019-11-27T15:51:00Z">
           <w:pPr>
-            <w:pStyle w:val="BalloonTextChar"/>
             <w:ind w:left="1293"/>
           </w:pPr>
         </w:pPrChange>
@@ -12258,7 +12257,6 @@
     </w:p>
     <w:p>
       <w:pPr>
-        <w:pStyle w:val="BalloonTextChar"/>
         <w:ind w:left="1293"/>
         <w:rPr>
           <w:rPrChange w:id="1299" w:author="Joey Tatú" w:date="2019-11-27T15:51:00Z">
@@ -12812,6 +12810,7 @@
         </w:pPrChange>
       </w:pPr>
       <w:r>
+        <w:lastRenderedPageBreak/>
         <w:t>The System notifies the Client that their booking is confirmed.</w:t>
       </w:r>
     </w:p>
@@ -13698,6 +13697,7 @@
         <w:ind w:left="576"/>
       </w:pPr>
       <w:r>
+        <w:lastRenderedPageBreak/>
         <w:t>This Use Case is terminated when the Client has successfully placed a booking or has edited a booking, or a user has deleted the booking.</w:t>
       </w:r>
     </w:p>
@@ -13812,11 +13812,7 @@
         <w:t>Unique ID:</w:t>
       </w:r>
       <w:r>
-        <w:t xml:space="preserve"> </w:t>
-      </w:r>
-      <w:proofErr w:type="spellStart"/>
-      <w:r>
-        <w:t>r</w:t>
+        <w:t xml:space="preserve"> r</w:t>
       </w:r>
       <w:ins w:id="1363" w:author="Joey Tatú" w:date="2019-11-27T16:02:00Z">
         <w:r>
@@ -13831,7 +13827,6 @@
       <w:r>
         <w:t>Artist</w:t>
       </w:r>
-      <w:proofErr w:type="spellEnd"/>
     </w:p>
     <w:p>
       <w:pPr>
@@ -14040,6 +14035,7 @@
         <w:jc w:val="both"/>
       </w:pPr>
       <w:r>
+        <w:lastRenderedPageBreak/>
         <w:t>The System is active and working correctly,</w:t>
       </w:r>
     </w:p>
@@ -14555,6 +14551,7 @@
         <w:rPr>
           <w:lang w:val="en-IE"/>
         </w:rPr>
+        <w:lastRenderedPageBreak/>
         <w:t xml:space="preserve">The Artist </w:t>
       </w:r>
       <w:r>
@@ -14680,14 +14677,12 @@
         </w:rPr>
         <w:t xml:space="preserve">to the </w:t>
       </w:r>
-      <w:proofErr w:type="spellStart"/>
       <w:r>
         <w:rPr>
           <w:lang w:val="en-IE"/>
         </w:rPr>
-        <w:t>atabase</w:t>
-      </w:r>
-      <w:proofErr w:type="spellEnd"/>
+        <w:t>database</w:t>
+      </w:r>
     </w:p>
     <w:p>
       <w:pPr>
@@ -14926,13 +14921,8 @@
         <w:t>Unique ID:</w:t>
       </w:r>
       <w:r>
-        <w:t xml:space="preserve"> </w:t>
-      </w:r>
-      <w:proofErr w:type="spellStart"/>
-      <w:r>
-        <w:t>messageUser</w:t>
-      </w:r>
-      <w:proofErr w:type="spellEnd"/>
+        <w:t xml:space="preserve"> messageUser</w:t>
+      </w:r>
     </w:p>
     <w:p>
       <w:pPr>
@@ -15428,6 +15418,7 @@
         <w:spacing w:line="240" w:lineRule="auto"/>
       </w:pPr>
       <w:r>
+        <w:lastRenderedPageBreak/>
         <w:t>The System communicates with the Messaging System and displays messages as they are sent and received.</w:t>
       </w:r>
     </w:p>
@@ -15920,6 +15911,7 @@
         <w:rPr>
           <w:b/>
         </w:rPr>
+        <w:lastRenderedPageBreak/>
         <w:t>Post condition</w:t>
       </w:r>
     </w:p>
@@ -15998,13 +15990,8 @@
         <w:t>Unique ID:</w:t>
       </w:r>
       <w:r>
-        <w:t xml:space="preserve"> </w:t>
-      </w:r>
-      <w:proofErr w:type="spellStart"/>
-      <w:r>
-        <w:t>autoBook</w:t>
-      </w:r>
-      <w:proofErr w:type="spellEnd"/>
+        <w:t xml:space="preserve"> autoBook</w:t>
+      </w:r>
     </w:p>
     <w:p>
       <w:pPr>
@@ -16182,6 +16169,7 @@
         <w:jc w:val="both"/>
       </w:pPr>
       <w:r>
+        <w:lastRenderedPageBreak/>
         <w:t>The Artist is signed in.</w:t>
       </w:r>
     </w:p>
@@ -16673,6 +16661,7 @@
         <w:rPr>
           <w:lang w:val="en-IE"/>
         </w:rPr>
+        <w:lastRenderedPageBreak/>
         <w:t>The System displays a message to the user sating that technical difficulties are occurring.</w:t>
       </w:r>
     </w:p>
@@ -16890,9 +16879,11 @@
       <w:r>
         <w:t>database.</w:t>
       </w:r>
-    </w:p>
-    <w:p/>
-    <w:p>
+      <w:r>
+        <w:t xml:space="preserve"> </w:t>
+      </w:r>
+      <w:bookmarkStart w:id="1411" w:name="_GoBack"/>
+      <w:bookmarkEnd w:id="1411"/>
       <w:r>
         <w:t>Session keys and cookies will be used.</w:t>
       </w:r>
@@ -16901,11 +16892,12 @@
       <w:pPr>
         <w:pStyle w:val="Heading1"/>
       </w:pPr>
-      <w:bookmarkStart w:id="1411" w:name="_Toc26443881"/>
-      <w:r>
+      <w:bookmarkStart w:id="1412" w:name="_Toc26443881"/>
+      <w:r>
+        <w:lastRenderedPageBreak/>
         <w:t>Design</w:t>
       </w:r>
-      <w:bookmarkEnd w:id="1411"/>
+      <w:bookmarkEnd w:id="1412"/>
     </w:p>
     <w:p>
       <w:pPr>
@@ -16918,14 +16910,14 @@
       <w:pPr>
         <w:pStyle w:val="Heading2"/>
       </w:pPr>
-      <w:bookmarkStart w:id="1412" w:name="_Toc26443882"/>
+      <w:bookmarkStart w:id="1413" w:name="_Toc26443882"/>
       <w:r>
         <w:t>System Architecture</w:t>
       </w:r>
-      <w:bookmarkEnd w:id="1412"/>
-    </w:p>
-    <w:p>
-      <w:ins w:id="1413" w:author="Joey Tatú [2]" w:date="2019-11-27T16:37:00Z">
+      <w:bookmarkEnd w:id="1413"/>
+    </w:p>
+    <w:p>
+      <w:ins w:id="1414" w:author="Joey Tatú [2]" w:date="2019-11-27T16:37:00Z">
         <w:r>
           <w:rPr>
             <w:noProof/>
@@ -16978,11 +16970,11 @@
       <w:pPr>
         <w:pStyle w:val="Heading2"/>
       </w:pPr>
-      <w:bookmarkStart w:id="1414" w:name="_Toc26443883"/>
+      <w:bookmarkStart w:id="1415" w:name="_Toc26443883"/>
       <w:r>
         <w:t>API</w:t>
       </w:r>
-      <w:bookmarkEnd w:id="1414"/>
+      <w:bookmarkEnd w:id="1415"/>
     </w:p>
     <w:p>
       <w:pPr>
@@ -17044,6 +17036,7 @@
         <w:rPr>
           <w:rFonts w:cs="Arial"/>
         </w:rPr>
+        <w:lastRenderedPageBreak/>
         <w:t xml:space="preserve">An example of how tables in the database would be used is the Users tables. Tables </w:t>
       </w:r>
       <w:r>
@@ -17096,24 +17089,22 @@
         </w:rPr>
         <w:t xml:space="preserve"> using API and JSON (a machine-readable format). This ensures (e.g.) all profile layouts are the same for each </w:t>
       </w:r>
-      <w:proofErr w:type="gramStart"/>
       <w:r>
         <w:rPr>
           <w:rFonts w:cs="Arial"/>
         </w:rPr>
-        <w:t>User..</w:t>
-      </w:r>
-      <w:proofErr w:type="gramEnd"/>
+        <w:t>User.</w:t>
+      </w:r>
     </w:p>
     <w:p>
       <w:pPr>
         <w:pStyle w:val="Heading2"/>
       </w:pPr>
-      <w:bookmarkStart w:id="1415" w:name="_Toc26443884"/>
+      <w:bookmarkStart w:id="1416" w:name="_Toc26443884"/>
       <w:r>
         <w:t>Implementation</w:t>
       </w:r>
-      <w:bookmarkEnd w:id="1415"/>
+      <w:bookmarkEnd w:id="1416"/>
     </w:p>
     <w:p>
       <w:pPr>
@@ -17135,14 +17126,14 @@
         <w:pStyle w:val="Heading2"/>
         <w:spacing w:after="0"/>
       </w:pPr>
-      <w:bookmarkStart w:id="1416" w:name="_Toc26443885"/>
+      <w:bookmarkStart w:id="1417" w:name="_Toc26443885"/>
       <w:r>
         <w:t>GUI</w:t>
       </w:r>
       <w:r>
         <w:t xml:space="preserve"> Layout</w:t>
       </w:r>
-      <w:bookmarkEnd w:id="1416"/>
+      <w:bookmarkEnd w:id="1417"/>
     </w:p>
     <w:p>
       <w:r>
@@ -17314,6 +17305,7 @@
         <w:jc w:val="both"/>
       </w:pPr>
       <w:r>
+        <w:lastRenderedPageBreak/>
         <w:t>An example of the Artist’s calendar showing the appointments for the day. The green shows the appointments that are completed and the yellow shows appointments in progress.</w:t>
       </w:r>
     </w:p>
@@ -17399,6 +17391,7 @@
         <w:jc w:val="both"/>
       </w:pPr>
       <w:r>
+        <w:lastRenderedPageBreak/>
         <w:t>This is the Artist page, the “More…” link goes to the Artist’s Gallery.</w:t>
       </w:r>
     </w:p>
@@ -17467,6 +17460,7 @@
         <w:jc w:val="both"/>
       </w:pPr>
       <w:r>
+        <w:lastRenderedPageBreak/>
         <w:t>This is the Artist’s Gallery, where a Client can view the Artist’s work.</w:t>
       </w:r>
     </w:p>
@@ -17757,11 +17751,11 @@
         <w:pStyle w:val="Heading2"/>
         <w:spacing w:after="0"/>
       </w:pPr>
-      <w:bookmarkStart w:id="1417" w:name="_Toc26443886"/>
+      <w:bookmarkStart w:id="1418" w:name="_Toc26443886"/>
       <w:r>
         <w:t>Testing</w:t>
       </w:r>
-      <w:bookmarkEnd w:id="1417"/>
+      <w:bookmarkEnd w:id="1418"/>
     </w:p>
     <w:p>
       <w:pPr>
@@ -17841,24 +17835,22 @@
         </w:rPr>
         <w:t xml:space="preserve">How relevant is the article that Chatbot returns to the </w:t>
       </w:r>
-      <w:proofErr w:type="gramStart"/>
       <w:r>
         <w:rPr>
           <w:rFonts w:cs="Arial"/>
         </w:rPr>
-        <w:t>User</w:t>
-      </w:r>
-      <w:proofErr w:type="gramEnd"/>
+        <w:t>User?</w:t>
+      </w:r>
     </w:p>
     <w:p>
       <w:pPr>
         <w:pStyle w:val="Heading2"/>
       </w:pPr>
-      <w:bookmarkStart w:id="1418" w:name="_Toc26443887"/>
+      <w:bookmarkStart w:id="1419" w:name="_Toc26443887"/>
       <w:r>
         <w:t>Server responsiveness</w:t>
       </w:r>
-      <w:bookmarkEnd w:id="1418"/>
+      <w:bookmarkEnd w:id="1419"/>
     </w:p>
     <w:p>
       <w:r>
@@ -17869,11 +17861,12 @@
       <w:pPr>
         <w:pStyle w:val="Heading2"/>
       </w:pPr>
-      <w:bookmarkStart w:id="1419" w:name="_Toc26443888"/>
-      <w:r>
+      <w:bookmarkStart w:id="1420" w:name="_Toc26443888"/>
+      <w:r>
+        <w:lastRenderedPageBreak/>
         <w:t>Connecting</w:t>
       </w:r>
-      <w:bookmarkEnd w:id="1419"/>
+      <w:bookmarkEnd w:id="1420"/>
     </w:p>
     <w:p>
       <w:r>
@@ -17890,7 +17883,7 @@
       <w:pPr>
         <w:pStyle w:val="Heading2"/>
       </w:pPr>
-      <w:bookmarkStart w:id="1420" w:name="_Toc26443889"/>
+      <w:bookmarkStart w:id="1421" w:name="_Toc26443889"/>
       <w:r>
         <w:t xml:space="preserve">End-user testing </w:t>
       </w:r>
@@ -17900,7 +17893,7 @@
       <w:r>
         <w:t>Evaluation</w:t>
       </w:r>
-      <w:bookmarkEnd w:id="1420"/>
+      <w:bookmarkEnd w:id="1421"/>
     </w:p>
     <w:p>
       <w:r>
@@ -17923,18 +17916,24 @@
       <w:r>
         <w:t xml:space="preserve"> </w:t>
       </w:r>
-      <w:bookmarkStart w:id="1421" w:name="_Toc26443890"/>
+      <w:bookmarkStart w:id="1422" w:name="_Toc26443890"/>
       <w:r>
         <w:t xml:space="preserve">Scalability </w:t>
       </w:r>
       <w:r>
         <w:t>and performance</w:t>
       </w:r>
-      <w:bookmarkEnd w:id="1421"/>
-    </w:p>
-    <w:p>
-      <w:r>
-        <w:t xml:space="preserve">Its important for the social network to handle scaling up or down where needed. Dependant of the </w:t>
+      <w:bookmarkEnd w:id="1422"/>
+    </w:p>
+    <w:p>
+      <w:r>
+        <w:t>It</w:t>
+      </w:r>
+      <w:r>
+        <w:t>’</w:t>
+      </w:r>
+      <w:r>
+        <w:t xml:space="preserve">s important for the social network to handle scaling up or down where needed. Dependant of the </w:t>
       </w:r>
       <w:r>
         <w:t>number</w:t>
@@ -17971,32 +17970,31 @@
         <w:pStyle w:val="Heading1"/>
         <w:spacing w:after="0"/>
       </w:pPr>
-      <w:bookmarkStart w:id="1422" w:name="_Toc26443891"/>
-      <w:r>
+      <w:bookmarkStart w:id="1423" w:name="_Toc26443891"/>
+      <w:r>
+        <w:lastRenderedPageBreak/>
         <w:t>Conclusions</w:t>
       </w:r>
-      <w:bookmarkEnd w:id="1422"/>
+      <w:bookmarkEnd w:id="1423"/>
     </w:p>
     <w:p>
       <w:pPr>
         <w:pStyle w:val="Heading3"/>
         <w:spacing w:after="0"/>
       </w:pPr>
-      <w:bookmarkStart w:id="1423" w:name="_Toc26443892"/>
+      <w:bookmarkStart w:id="1424" w:name="_Toc26443892"/>
       <w:r>
         <w:t>Advantages &amp; disadvantages</w:t>
       </w:r>
-      <w:bookmarkEnd w:id="1423"/>
+      <w:bookmarkEnd w:id="1424"/>
     </w:p>
     <w:p>
       <w:r>
         <w:t xml:space="preserve">The advantages of this project </w:t>
       </w:r>
-      <w:proofErr w:type="gramStart"/>
-      <w:r>
-        <w:t>is</w:t>
-      </w:r>
-      <w:proofErr w:type="gramEnd"/>
+      <w:r>
+        <w:t>are</w:t>
+      </w:r>
       <w:r>
         <w:t xml:space="preserve"> that artists and clients will not need to rearrange their appointments manually. This project could potentially be developed further to use any sort of medium, not necessarily body modifications. Artists and clients would also be less stressed in relation to this. </w:t>
       </w:r>
@@ -18021,18 +18019,16 @@
         <w:pStyle w:val="Heading3"/>
         <w:spacing w:after="0"/>
       </w:pPr>
-      <w:bookmarkStart w:id="1424" w:name="_Toc26443893"/>
+      <w:bookmarkStart w:id="1425" w:name="_Toc26443893"/>
       <w:r>
         <w:t>Opportunities and limits of the project.</w:t>
       </w:r>
-      <w:bookmarkEnd w:id="1424"/>
+      <w:bookmarkEnd w:id="1425"/>
     </w:p>
     <w:p>
       <w:r>
         <w:t>The limit of this project will be that for the initial iteration, personal calendars will not be included. However, this project is not intended to replace a calendar service not to be exported to another calendar.</w:t>
       </w:r>
-      <w:bookmarkStart w:id="1425" w:name="_GoBack"/>
-      <w:bookmarkEnd w:id="1425"/>
     </w:p>
     <w:p>
       <w:pPr>
@@ -18041,6 +18037,7 @@
       </w:pPr>
       <w:bookmarkStart w:id="1426" w:name="_Toc26443894"/>
       <w:r>
+        <w:lastRenderedPageBreak/>
         <w:t>Research</w:t>
       </w:r>
       <w:bookmarkEnd w:id="1426"/>
@@ -18090,6 +18087,7 @@
           <w:id w:val="1334804827"/>
           <w:citation/>
         </w:sdtPr>
+        <w:sdtEndPr/>
         <w:sdtContent>
           <w:r>
             <w:rPr>
@@ -18147,6 +18145,7 @@
           <w:id w:val="1774043928"/>
           <w:citation/>
         </w:sdtPr>
+        <w:sdtEndPr/>
         <w:sdtContent>
           <w:r>
             <w:rPr>
@@ -18185,6 +18184,7 @@
           <w:id w:val="999314928"/>
           <w:citation/>
         </w:sdtPr>
+        <w:sdtEndPr/>
         <w:sdtContent>
           <w:r>
             <w:rPr>
@@ -18222,6 +18222,13 @@
           <w:lang w:val="en-GB"/>
         </w:rPr>
       </w:pPr>
+    </w:p>
+    <w:p>
+      <w:pPr>
+        <w:rPr>
+          <w:lang w:val="en-GB"/>
+        </w:rPr>
+      </w:pPr>
       <w:r>
         <w:rPr>
           <w:lang w:val="en-GB"/>
@@ -18236,6 +18243,7 @@
           <w:id w:val="-900829589"/>
           <w:citation/>
         </w:sdtPr>
+        <w:sdtEndPr/>
         <w:sdtContent>
           <w:r>
             <w:rPr>
@@ -18286,11 +18294,31 @@
           <w:lang w:val="en-GB"/>
         </w:rPr>
       </w:pPr>
-      <w:r>
+    </w:p>
+    <w:p>
+      <w:pPr>
         <w:rPr>
           <w:lang w:val="en-GB"/>
         </w:rPr>
-        <w:t>In an example of how this could work; a male client who has just turned 18 and would like to get a tattoo. The system would ask the client to heavily consider whether they would want the tattoo, and to seriously consider avoiding visible areas such as the face, head or hands.</w:t>
+      </w:pPr>
+      <w:r>
+        <w:rPr>
+          <w:lang w:val="en-GB"/>
+        </w:rPr>
+        <w:t>In an example of how this could work; a male client who has just turned 18 and would like to get a tattoo. The system would ask the client to heavily consider whether they would want the tattoo, and to seriously consider avoiding visible areas such as the face, head or hands</w:t>
+      </w:r>
+    </w:p>
+    <w:p>
+      <w:pPr>
+        <w:rPr>
+          <w:lang w:val="en-GB"/>
+        </w:rPr>
+      </w:pPr>
+      <w:r>
+        <w:rPr>
+          <w:lang w:val="en-GB"/>
+        </w:rPr>
+        <w:t>.</w:t>
       </w:r>
     </w:p>
     <w:p>
@@ -18320,6 +18348,7 @@
         <w:rPr>
           <w:lang w:val="en-GB"/>
         </w:rPr>
+        <w:lastRenderedPageBreak/>
         <w:t>Optimisation</w:t>
       </w:r>
       <w:bookmarkEnd w:id="1429"/>
@@ -18357,6 +18386,7 @@
           <w:id w:val="-575894841"/>
           <w:citation/>
         </w:sdtPr>
+        <w:sdtEndPr/>
         <w:sdtContent>
           <w:r>
             <w:rPr>
@@ -18394,12 +18424,26 @@
           <w:lang w:val="en-GB"/>
         </w:rPr>
       </w:pPr>
-      <w:r>
+    </w:p>
+    <w:p>
+      <w:pPr>
         <w:rPr>
           <w:lang w:val="en-GB"/>
         </w:rPr>
+      </w:pPr>
+      <w:r>
+        <w:rPr>
+          <w:lang w:val="en-GB"/>
+        </w:rPr>
         <w:t xml:space="preserve">In this project, optimisation could be used for the general size of the tattoo, the colours of the ink used. If, for example, a lot of tattoos are small and use only use 3 or 4 colours, the system would recognise this and automatically order new colour inks to the artist. On that note, the artist could input how much ink would be used for a particular size and machine learning could be used to order and maintain stock with the artist. </w:t>
       </w:r>
+    </w:p>
+    <w:p>
+      <w:pPr>
+        <w:rPr>
+          <w:lang w:val="en-GB"/>
+        </w:rPr>
+      </w:pPr>
     </w:p>
     <w:p>
       <w:pPr>
@@ -18457,6 +18501,7 @@
             <w:id w:val="-573587230"/>
             <w:bibliography/>
           </w:sdtPr>
+          <w:sdtEndPr/>
           <w:sdtContent>
             <w:p>
               <w:pPr>
@@ -18772,6 +18817,7 @@
                 <w:rPr>
                   <w:noProof/>
                 </w:rPr>
+                <w:lastRenderedPageBreak/>
                 <w:t xml:space="preserve">Tatú, J., 2018. </w:t>
               </w:r>
               <w:r>
@@ -18904,6 +18950,7 @@
       </w:pPr>
       <w:bookmarkStart w:id="1432" w:name="_Toc26443898"/>
       <w:r>
+        <w:lastRenderedPageBreak/>
         <w:t>Appendix</w:t>
       </w:r>
       <w:bookmarkEnd w:id="1432"/>
@@ -18928,31 +18975,49 @@
       <w:r>
         <w:rPr>
           <w:rFonts w:cs="Arial"/>
-        </w:rPr>
-        <w:pict w14:anchorId="197353A9">
-          <v:shapetype id="_x0000_t75" coordsize="21600,21600" o:spt="75" o:preferrelative="t" path="m@4@5l@4@11@9@11@9@5xe" filled="f" stroked="f">
-            <v:stroke joinstyle="miter"/>
-            <v:formulas>
-              <v:f eqn="if lineDrawn pixelLineWidth 0"/>
-              <v:f eqn="sum @0 1 0"/>
-              <v:f eqn="sum 0 0 @1"/>
-              <v:f eqn="prod @2 1 2"/>
-              <v:f eqn="prod @3 21600 pixelWidth"/>
-              <v:f eqn="prod @3 21600 pixelHeight"/>
-              <v:f eqn="sum @0 0 1"/>
-              <v:f eqn="prod @6 1 2"/>
-              <v:f eqn="prod @7 21600 pixelWidth"/>
-              <v:f eqn="sum @8 21600 0"/>
-              <v:f eqn="prod @7 21600 pixelHeight"/>
-              <v:f eqn="sum @10 21600 0"/>
-            </v:formulas>
-            <v:path o:extrusionok="f" gradientshapeok="t" o:connecttype="rect"/>
-            <o:lock v:ext="edit" aspectratio="t"/>
-          </v:shapetype>
-          <v:shape id="_x0000_i1025" type="#_x0000_t75" style="width:429.75pt;height:399pt">
-            <v:imagedata r:id="rId40" o:title="proplan"/>
-          </v:shape>
-        </w:pict>
+          <w:noProof/>
+        </w:rPr>
+        <w:drawing>
+          <wp:inline distT="0" distB="0" distL="0" distR="0" wp14:anchorId="310A2987" wp14:editId="2D24E1B1">
+            <wp:extent cx="5229225" cy="4526280"/>
+            <wp:effectExtent l="0" t="0" r="9525" b="7620"/>
+            <wp:docPr id="8" name="Picture 8"/>
+            <wp:cNvGraphicFramePr>
+              <a:graphicFrameLocks xmlns:a="http://schemas.openxmlformats.org/drawingml/2006/main" noChangeAspect="1"/>
+            </wp:cNvGraphicFramePr>
+            <a:graphic xmlns:a="http://schemas.openxmlformats.org/drawingml/2006/main">
+              <a:graphicData uri="http://schemas.openxmlformats.org/drawingml/2006/picture">
+                <pic:pic xmlns:pic="http://schemas.openxmlformats.org/drawingml/2006/picture">
+                  <pic:nvPicPr>
+                    <pic:cNvPr id="8" name="Project Plan image.png"/>
+                    <pic:cNvPicPr/>
+                  </pic:nvPicPr>
+                  <pic:blipFill>
+                    <a:blip r:embed="rId40">
+                      <a:extLst>
+                        <a:ext uri="{28A0092B-C50C-407E-A947-70E740481C1C}">
+                          <a14:useLocalDpi xmlns:a14="http://schemas.microsoft.com/office/drawing/2010/main" val="0"/>
+                        </a:ext>
+                      </a:extLst>
+                    </a:blip>
+                    <a:stretch>
+                      <a:fillRect/>
+                    </a:stretch>
+                  </pic:blipFill>
+                  <pic:spPr>
+                    <a:xfrm>
+                      <a:off x="0" y="0"/>
+                      <a:ext cx="5245352" cy="4540239"/>
+                    </a:xfrm>
+                    <a:prstGeom prst="rect">
+                      <a:avLst/>
+                    </a:prstGeom>
+                  </pic:spPr>
+                </pic:pic>
+              </a:graphicData>
+            </a:graphic>
+          </wp:inline>
+        </w:drawing>
       </w:r>
     </w:p>
     <w:sectPr>
@@ -24388,7 +24453,7 @@
     <w:lvl w:ilvl="0" w:tplc="9D683B98">
       <w:start w:val="1"/>
       <w:numFmt w:val="decimal"/>
-      <w:pStyle w:val="BalloonText"/>
+      <w:pStyle w:val="A"/>
       <w:lvlText w:val="A%1"/>
       <w:lvlJc w:val="left"/>
       <w:pPr>
@@ -26731,7 +26796,6 @@
     <w:lvl w:ilvl="0">
       <w:start w:val="1"/>
       <w:numFmt w:val="decimal"/>
-      <w:pStyle w:val="Heading1"/>
       <w:lvlText w:val="%1"/>
       <w:lvlJc w:val="left"/>
       <w:pPr>
@@ -26747,7 +26811,6 @@
     <w:lvl w:ilvl="1">
       <w:start w:val="1"/>
       <w:numFmt w:val="decimal"/>
-      <w:pStyle w:val="Heading2"/>
       <w:lvlText w:val="%1.%2"/>
       <w:lvlJc w:val="left"/>
       <w:pPr>
@@ -26763,7 +26826,6 @@
     <w:lvl w:ilvl="2">
       <w:start w:val="1"/>
       <w:numFmt w:val="decimal"/>
-      <w:pStyle w:val="Heading3"/>
       <w:lvlText w:val="%1.%2.%3"/>
       <w:lvlJc w:val="left"/>
       <w:pPr>
@@ -26779,7 +26841,6 @@
     <w:lvl w:ilvl="3">
       <w:start w:val="1"/>
       <w:numFmt w:val="decimal"/>
-      <w:pStyle w:val="Heading4"/>
       <w:lvlText w:val="%1.%2.%3.%4"/>
       <w:lvlJc w:val="left"/>
       <w:pPr>
@@ -26795,7 +26856,6 @@
     <w:lvl w:ilvl="4">
       <w:start w:val="1"/>
       <w:numFmt w:val="decimal"/>
-      <w:pStyle w:val="Heading5"/>
       <w:lvlText w:val="%1.%2.%3.%4.%5"/>
       <w:lvlJc w:val="left"/>
       <w:pPr>
@@ -26811,7 +26871,6 @@
     <w:lvl w:ilvl="5">
       <w:start w:val="1"/>
       <w:numFmt w:val="decimal"/>
-      <w:pStyle w:val="Heading6"/>
       <w:lvlText w:val="%1.%2.%3.%4.%5.%6"/>
       <w:lvlJc w:val="left"/>
       <w:pPr>
@@ -26827,7 +26886,6 @@
     <w:lvl w:ilvl="6">
       <w:start w:val="1"/>
       <w:numFmt w:val="decimal"/>
-      <w:pStyle w:val="Heading7"/>
       <w:lvlText w:val="%1.%2.%3.%4.%5.%6.%7"/>
       <w:lvlJc w:val="left"/>
       <w:pPr>
@@ -26843,7 +26901,6 @@
     <w:lvl w:ilvl="7">
       <w:start w:val="1"/>
       <w:numFmt w:val="decimal"/>
-      <w:pStyle w:val="Heading8"/>
       <w:lvlText w:val="%1.%2.%3.%4.%5.%6.%7.%8"/>
       <w:lvlJc w:val="left"/>
       <w:pPr>
@@ -26859,7 +26916,6 @@
     <w:lvl w:ilvl="8">
       <w:start w:val="1"/>
       <w:numFmt w:val="decimal"/>
-      <w:pStyle w:val="Heading9"/>
       <w:lvlText w:val="%1.%2.%3.%4.%5.%6.%7.%8.%9"/>
       <w:lvlJc w:val="left"/>
       <w:pPr>
@@ -28165,6 +28221,7 @@
     <w:lsdException w:name="HTML Sample" w:semiHidden="1" w:unhideWhenUsed="1"/>
     <w:lsdException w:name="HTML Typewriter" w:semiHidden="1" w:unhideWhenUsed="1"/>
     <w:lsdException w:name="HTML Variable" w:semiHidden="1" w:unhideWhenUsed="1"/>
+    <w:lsdException w:name="Normal Table" w:semiHidden="1" w:unhideWhenUsed="1"/>
     <w:lsdException w:name="annotation subject" w:semiHidden="1" w:unhideWhenUsed="1"/>
     <w:lsdException w:name="No List" w:semiHidden="1" w:uiPriority="99" w:unhideWhenUsed="1"/>
     <w:lsdException w:name="Outline List 1" w:semiHidden="1" w:unhideWhenUsed="1"/>
@@ -28208,8 +28265,10 @@
     <w:lsdException w:name="Table Elegant" w:semiHidden="1" w:unhideWhenUsed="1"/>
     <w:lsdException w:name="Table Professional" w:semiHidden="1" w:unhideWhenUsed="1"/>
     <w:lsdException w:name="Table Subtle 1" w:semiHidden="1" w:unhideWhenUsed="1"/>
+    <w:lsdException w:name="Table Subtle 2" w:semiHidden="1" w:unhideWhenUsed="1"/>
     <w:lsdException w:name="Table Web 1" w:semiHidden="1" w:unhideWhenUsed="1"/>
     <w:lsdException w:name="Table Web 2" w:semiHidden="1" w:unhideWhenUsed="1"/>
+    <w:lsdException w:name="Table Web 3" w:semiHidden="1" w:unhideWhenUsed="1"/>
     <w:lsdException w:name="Balloon Text" w:semiHidden="1" w:unhideWhenUsed="1"/>
     <w:lsdException w:name="Table Theme" w:semiHidden="1" w:unhideWhenUsed="1"/>
     <w:lsdException w:name="Placeholder Text" w:semiHidden="1" w:uiPriority="99"/>
@@ -29819,7 +29878,7 @@
 </file>
 
 <file path=customXml/itemProps1.xml><?xml version="1.0" encoding="utf-8"?>
-<ds:datastoreItem xmlns:ds="http://schemas.openxmlformats.org/officeDocument/2006/customXml" ds:itemID="{87B970FB-DC65-4FF4-A77D-62DE40AF3EB0}">
+<ds:datastoreItem xmlns:ds="http://schemas.openxmlformats.org/officeDocument/2006/customXml" ds:itemID="{960A5899-4E0D-43B2-84D5-EE9670AE2D69}">
   <ds:schemaRefs>
     <ds:schemaRef ds:uri="http://schemas.openxmlformats.org/officeDocument/2006/bibliography"/>
   </ds:schemaRefs>

</xml_diff>

<commit_message>
Updated Technical Report after speaking with Supervisor, not complete
</commit_message>
<xml_diff>
--- a/Documents/Technical Report.docx
+++ b/Documents/Technical Report.docx
@@ -4619,10 +4619,7 @@
     <w:p/>
     <w:p>
       <w:r>
-        <w:t xml:space="preserve">In regard to optimisation, the system </w:t>
-      </w:r>
-      <w:r>
-        <w:t xml:space="preserve">will </w:t>
+        <w:t xml:space="preserve">In regard to optimisation, the system will </w:t>
       </w:r>
       <w:r>
         <w:t xml:space="preserve">need an Internet connection to operate correctly. However, a cached version of the appointment schedule for the artists and what appointments have been booked will be generated, so users will not have an issue </w:t>
@@ -5953,6 +5950,8 @@
       <w:del w:id="119" w:author="Joey Tatú" w:date="2019-11-27T14:43:00Z">
         <w:r>
           <w:rPr>
+            <w:b w:val="0"/>
+            <w:bCs w:val="0"/>
             <w:noProof/>
           </w:rPr>
           <w:drawing>
@@ -7840,6 +7839,8 @@
       <w:del w:id="696" w:author="Joey Tatú" w:date="2019-11-27T14:43:00Z">
         <w:r>
           <w:rPr>
+            <w:b w:val="0"/>
+            <w:bCs w:val="0"/>
             <w:noProof/>
           </w:rPr>
           <w:drawing>
@@ -16971,38 +16972,29 @@
       <w:r>
         <w:t>database.</w:t>
       </w:r>
-      <w:bookmarkStart w:id="1415" w:name="_GoBack"/>
-      <w:bookmarkEnd w:id="1415"/>
     </w:p>
     <w:p>
       <w:pPr>
         <w:pStyle w:val="Heading1"/>
       </w:pPr>
-      <w:bookmarkStart w:id="1416" w:name="_Toc26443881"/>
+      <w:bookmarkStart w:id="1415" w:name="_Toc26443881"/>
       <w:r>
         <w:lastRenderedPageBreak/>
         <w:t>Design</w:t>
       </w:r>
+      <w:bookmarkEnd w:id="1415"/>
+    </w:p>
+    <w:p>
+      <w:pPr>
+        <w:pStyle w:val="Heading2"/>
+      </w:pPr>
+      <w:bookmarkStart w:id="1416" w:name="_Toc26443882"/>
+      <w:commentRangeStart w:id="1417"/>
+      <w:r>
+        <w:t>System Architecture</w:t>
+      </w:r>
       <w:bookmarkEnd w:id="1416"/>
-    </w:p>
-    <w:p>
-      <w:pPr>
-        <w:rPr>
-          <w:rFonts w:cs="Arial"/>
-        </w:rPr>
-      </w:pPr>
-    </w:p>
-    <w:p>
-      <w:pPr>
-        <w:pStyle w:val="Heading2"/>
-      </w:pPr>
-      <w:bookmarkStart w:id="1417" w:name="_Toc26443882"/>
-      <w:commentRangeStart w:id="1418"/>
-      <w:r>
-        <w:t>System Architecture</w:t>
-      </w:r>
-      <w:bookmarkEnd w:id="1417"/>
-      <w:commentRangeEnd w:id="1418"/>
+      <w:commentRangeEnd w:id="1417"/>
       <w:r>
         <w:rPr>
           <w:rStyle w:val="CommentReference"/>
@@ -17013,7 +17005,7 @@
           <w:iCs w:val="0"/>
           <w:lang w:val="en-US" w:eastAsia="en-US"/>
         </w:rPr>
-        <w:commentReference w:id="1418"/>
+        <w:commentReference w:id="1417"/>
       </w:r>
     </w:p>
     <w:p>
@@ -17068,11 +17060,11 @@
       <w:pPr>
         <w:pStyle w:val="Heading2"/>
       </w:pPr>
-      <w:bookmarkStart w:id="1419" w:name="_Toc26443883"/>
+      <w:bookmarkStart w:id="1418" w:name="_Toc26443883"/>
       <w:r>
         <w:t>API</w:t>
       </w:r>
-      <w:bookmarkEnd w:id="1419"/>
+      <w:bookmarkEnd w:id="1418"/>
     </w:p>
     <w:p>
       <w:pPr>
@@ -17192,11 +17184,11 @@
       <w:pPr>
         <w:pStyle w:val="Heading2"/>
       </w:pPr>
-      <w:bookmarkStart w:id="1420" w:name="_Toc26443884"/>
+      <w:bookmarkStart w:id="1419" w:name="_Toc26443884"/>
       <w:r>
         <w:t>Implementation</w:t>
       </w:r>
-      <w:bookmarkEnd w:id="1420"/>
+      <w:bookmarkEnd w:id="1419"/>
     </w:p>
     <w:p>
       <w:pPr>
@@ -17218,14 +17210,14 @@
         <w:pStyle w:val="Heading2"/>
         <w:spacing w:after="0"/>
       </w:pPr>
-      <w:bookmarkStart w:id="1421" w:name="_Toc26443885"/>
+      <w:bookmarkStart w:id="1420" w:name="_Toc26443885"/>
       <w:r>
         <w:t>GUI</w:t>
       </w:r>
       <w:r>
         <w:t xml:space="preserve"> Layout</w:t>
       </w:r>
-      <w:bookmarkEnd w:id="1421"/>
+      <w:bookmarkEnd w:id="1420"/>
     </w:p>
     <w:p>
       <w:r>
@@ -17843,13 +17835,13 @@
         <w:pStyle w:val="Heading2"/>
         <w:spacing w:after="0"/>
       </w:pPr>
-      <w:bookmarkStart w:id="1422" w:name="_Toc26443886"/>
-      <w:commentRangeStart w:id="1423"/>
+      <w:bookmarkStart w:id="1421" w:name="_Toc26443886"/>
+      <w:commentRangeStart w:id="1422"/>
       <w:r>
         <w:t>Testing</w:t>
       </w:r>
-      <w:bookmarkEnd w:id="1422"/>
-      <w:commentRangeEnd w:id="1423"/>
+      <w:bookmarkEnd w:id="1421"/>
+      <w:commentRangeEnd w:id="1422"/>
       <w:r>
         <w:rPr>
           <w:rStyle w:val="CommentReference"/>
@@ -17860,152 +17852,327 @@
           <w:iCs w:val="0"/>
           <w:lang w:val="en-US" w:eastAsia="en-US"/>
         </w:rPr>
-        <w:commentReference w:id="1423"/>
-      </w:r>
-    </w:p>
-    <w:p>
-      <w:pPr>
-        <w:rPr>
-          <w:rFonts w:cs="Arial"/>
-        </w:rPr>
-      </w:pPr>
-      <w:r>
-        <w:rPr>
-          <w:rFonts w:cs="Arial"/>
-        </w:rPr>
-        <w:t>Testing</w:t>
-      </w:r>
-      <w:r>
-        <w:rPr>
-          <w:rFonts w:cs="Arial"/>
-        </w:rPr>
-        <w:t xml:space="preserve"> will be completed by the developer only. Testing will include:</w:t>
-      </w:r>
-    </w:p>
-    <w:p>
-      <w:pPr>
-        <w:pStyle w:val="ListParagraph"/>
-        <w:numPr>
-          <w:ilvl w:val="0"/>
-          <w:numId w:val="43"/>
-        </w:numPr>
-        <w:rPr>
-          <w:rFonts w:cs="Arial"/>
-        </w:rPr>
-      </w:pPr>
-      <w:r>
-        <w:rPr>
-          <w:rFonts w:cs="Arial"/>
-        </w:rPr>
-        <w:t>How fast the server responds</w:t>
-      </w:r>
-    </w:p>
-    <w:p>
-      <w:pPr>
-        <w:pStyle w:val="ListParagraph"/>
-        <w:numPr>
-          <w:ilvl w:val="0"/>
-          <w:numId w:val="43"/>
-        </w:numPr>
-        <w:rPr>
-          <w:rFonts w:cs="Arial"/>
-        </w:rPr>
-      </w:pPr>
-      <w:r>
-        <w:rPr>
-          <w:rFonts w:cs="Arial"/>
-        </w:rPr>
-        <w:t>How fast the server connects</w:t>
-      </w:r>
-      <w:r>
-        <w:rPr>
-          <w:rFonts w:cs="Arial"/>
-        </w:rPr>
-        <w:t xml:space="preserve"> to the database and messaging system.</w:t>
-      </w:r>
-    </w:p>
-    <w:p>
-      <w:pPr>
-        <w:pStyle w:val="ListParagraph"/>
-        <w:numPr>
-          <w:ilvl w:val="0"/>
-          <w:numId w:val="43"/>
-        </w:numPr>
-        <w:rPr>
-          <w:rFonts w:cs="Arial"/>
-        </w:rPr>
-      </w:pPr>
-      <w:r>
-        <w:rPr>
-          <w:rFonts w:cs="Arial"/>
-        </w:rPr>
-        <w:t xml:space="preserve">How relevant is the article that Chatbot returns to the </w:t>
-      </w:r>
-      <w:r>
-        <w:rPr>
-          <w:rFonts w:cs="Arial"/>
-        </w:rPr>
-        <w:t>User</w:t>
-      </w:r>
-    </w:p>
-    <w:p>
-      <w:pPr>
-        <w:pStyle w:val="Heading2"/>
-      </w:pPr>
-      <w:bookmarkStart w:id="1424" w:name="_Toc26443887"/>
-      <w:r>
-        <w:t>Server responsiveness</w:t>
-      </w:r>
-      <w:bookmarkEnd w:id="1424"/>
-    </w:p>
-    <w:p>
-      <w:r>
-        <w:t xml:space="preserve">This will be completed in NetBeans using JUnit testing. </w:t>
-      </w:r>
-    </w:p>
-    <w:p>
-      <w:pPr>
-        <w:pStyle w:val="Heading2"/>
-      </w:pPr>
-      <w:bookmarkStart w:id="1425" w:name="_Toc26443888"/>
+        <w:commentReference w:id="1422"/>
+      </w:r>
+    </w:p>
+    <w:p>
+      <w:r>
+        <w:t>This section discusses the types of testing that will be completed</w:t>
+      </w:r>
+    </w:p>
+    <w:p>
+      <w:pPr>
+        <w:pStyle w:val="Heading3"/>
+      </w:pPr>
+      <w:r>
+        <w:t>Unit Testing</w:t>
+      </w:r>
+    </w:p>
+    <w:p>
+      <w:pPr>
+        <w:pStyle w:val="Heading4"/>
+      </w:pPr>
+      <w:r>
+        <w:t>Appointments</w:t>
+      </w:r>
+      <w:r>
+        <w:t xml:space="preserve"> (Artist)</w:t>
+      </w:r>
+    </w:p>
+    <w:p>
+      <w:r>
+        <w:t>This section will test the artist viewing their appointments in their calendar, rescheduling an appointment and setting the likes of sizes, prices and example images.</w:t>
+      </w:r>
+    </w:p>
+    <w:p/>
+    <w:p>
+      <w:pPr>
+        <w:pStyle w:val="Heading4"/>
+      </w:pPr>
       <w:r>
         <w:lastRenderedPageBreak/>
-        <w:t>Connecting</w:t>
-      </w:r>
-      <w:bookmarkEnd w:id="1425"/>
-    </w:p>
-    <w:p>
-      <w:r>
-        <w:t xml:space="preserve">This will also be done in NetBeans where possible and will gauge the connection times from when the server makes a request to (e.g.) </w:t>
-      </w:r>
-      <w:r>
-        <w:t>to the database,</w:t>
-      </w:r>
-      <w:r>
-        <w:t xml:space="preserve"> and how long it takes to retrieve the information.</w:t>
-      </w:r>
-    </w:p>
-    <w:p>
-      <w:pPr>
-        <w:pStyle w:val="Heading2"/>
-      </w:pPr>
-      <w:bookmarkStart w:id="1426" w:name="_Toc26443889"/>
-      <w:commentRangeStart w:id="1427"/>
-      <w:r>
-        <w:t xml:space="preserve">End-user testing </w:t>
-      </w:r>
-      <w:commentRangeEnd w:id="1427"/>
+        <w:t>Bookings</w:t>
+      </w:r>
+      <w:r>
+        <w:t xml:space="preserve"> (Client)</w:t>
+      </w:r>
+    </w:p>
+    <w:p>
+      <w:r>
+        <w:t xml:space="preserve">This will deal with </w:t>
+      </w:r>
+      <w:r>
+        <w:t>the client booking an appointment, rescheduling and cancelling it.</w:t>
+      </w:r>
+      <w:r>
+        <w:t xml:space="preserve"> Testing of the making a payment with the Payment System will also be conducted. The end result should be that the client has successfully booked an appointment.</w:t>
+      </w:r>
+    </w:p>
+    <w:p>
+      <w:pPr>
+        <w:pStyle w:val="Heading4"/>
+      </w:pPr>
+      <w:r>
+        <w:t>Automated booking</w:t>
+      </w:r>
+    </w:p>
+    <w:p>
+      <w:r>
+        <w:t xml:space="preserve">This will test the artificial intelligence aspect of the project, where the system will book an appointment automatically, check with the artist and client if to proceed and to place the booking if necessary. </w:t>
+      </w:r>
+      <w:r>
+        <w:t>The end result should be that a booking has been placed on behalf of the client.</w:t>
+      </w:r>
+    </w:p>
+    <w:p>
+      <w:pPr>
+        <w:pStyle w:val="Heading4"/>
+      </w:pPr>
+      <w:r>
+        <w:t>Stock management</w:t>
+      </w:r>
+    </w:p>
+    <w:p>
+      <w:r>
+        <w:t>This will test the artist managing the stock control, entering the start stock amounts and manually updating them as if the artist’s stock amount and the system’s stock amounts don’t match.</w:t>
+      </w:r>
+      <w:r>
+        <w:t xml:space="preserve"> The end result will be that the actual stock and the stock amounts on the system are the same.</w:t>
+      </w:r>
+    </w:p>
+    <w:p>
+      <w:pPr>
+        <w:pStyle w:val="Heading4"/>
+      </w:pPr>
+      <w:r>
+        <w:t>Reviews</w:t>
+      </w:r>
+    </w:p>
+    <w:p>
+      <w:r>
+        <w:t>This will test the client placing a comment on an artist’s page. The artist will then either approve it or deny it.</w:t>
+      </w:r>
+      <w:r>
+        <w:t xml:space="preserve"> The end result will be that the client has successfully added a review and comment on the artist’s page.</w:t>
+      </w:r>
+    </w:p>
+    <w:p>
+      <w:pPr>
+        <w:pStyle w:val="Heading4"/>
+      </w:pPr>
+      <w:r>
+        <w:t>Accounts</w:t>
+      </w:r>
+    </w:p>
+    <w:p>
+      <w:r>
+        <w:t>This will test a user creating an account</w:t>
+      </w:r>
+      <w:r>
+        <w:t xml:space="preserve">, </w:t>
+      </w:r>
+      <w:r>
+        <w:t>logging in</w:t>
+      </w:r>
+      <w:r>
+        <w:t xml:space="preserve"> and setting up their profile.</w:t>
+      </w:r>
+      <w:r>
+        <w:t xml:space="preserve"> Testing of communication with the database will also be conducted. The end result will be that the user can successfully log in to the system</w:t>
+      </w:r>
+      <w:r>
+        <w:t xml:space="preserve"> and successfully edit their profile.</w:t>
+      </w:r>
+    </w:p>
+    <w:p>
+      <w:pPr>
+        <w:pStyle w:val="Heading4"/>
+      </w:pPr>
+      <w:r>
+        <w:t>Messaging</w:t>
+      </w:r>
+    </w:p>
+    <w:p>
+      <w:r>
+        <w:t xml:space="preserve">This will test an </w:t>
+      </w:r>
+      <w:r>
+        <w:t>artist sending a message to the user and vice versa. Testing of connecting to the messaging system will also be tested. The end result is that the artist and client have successfully sent a message to a user.</w:t>
+      </w:r>
+    </w:p>
+    <w:p>
+      <w:pPr>
+        <w:pStyle w:val="Heading3"/>
+      </w:pPr>
+      <w:r>
+        <w:lastRenderedPageBreak/>
+        <w:t>Integration Testing</w:t>
+      </w:r>
+    </w:p>
+    <w:p>
+      <w:r>
+        <w:t xml:space="preserve">Integration testing involves testing two or more components together to </w:t>
+      </w:r>
+      <w:r>
+        <w:t xml:space="preserve">ensure </w:t>
+      </w:r>
+      <w:proofErr w:type="gramStart"/>
+      <w:r>
+        <w:t>these work</w:t>
+      </w:r>
+      <w:proofErr w:type="gramEnd"/>
+      <w:r>
+        <w:t xml:space="preserve"> together and cause no errors.</w:t>
+      </w:r>
+    </w:p>
+    <w:p>
+      <w:pPr>
+        <w:pStyle w:val="Heading4"/>
+      </w:pPr>
+      <w:r>
+        <w:t>Accounts &amp; Appointments (Artist)</w:t>
+      </w:r>
+    </w:p>
+    <w:p>
+      <w:r>
+        <w:t>This test involves the artist creating an account, signing in, editing their profile, and setting up their calendar. It also involves the artist setting the sample sizes, prices and images. The end result is that the artist has successfully created an account, signed in, edited their profile, and successfully set their calendar.</w:t>
+      </w:r>
+    </w:p>
+    <w:p>
+      <w:pPr>
+        <w:pStyle w:val="Heading4"/>
+      </w:pPr>
+      <w:r>
+        <w:t>Accounts &amp; Appointments (Client)</w:t>
+      </w:r>
+    </w:p>
+    <w:p>
+      <w:r>
+        <w:t xml:space="preserve">This test involves the </w:t>
+      </w:r>
+      <w:r>
+        <w:t>client</w:t>
+      </w:r>
+      <w:r>
+        <w:t xml:space="preserve"> creating an account</w:t>
+      </w:r>
+      <w:r>
+        <w:t xml:space="preserve"> and signing in. This test also involves the client booking an appointment</w:t>
+      </w:r>
+      <w:r>
+        <w:t>,</w:t>
+      </w:r>
+      <w:r>
+        <w:t xml:space="preserve"> and successfully paying a deposit</w:t>
+      </w:r>
+      <w:r>
+        <w:t>. This test is successful when the payment is sent and the appointment is added to the database.</w:t>
+      </w:r>
+    </w:p>
+    <w:p>
+      <w:pPr>
+        <w:pStyle w:val="Heading4"/>
+      </w:pPr>
+      <w:r>
+        <w:t>Appointments (Client) &amp; Automated Booking</w:t>
+      </w:r>
+    </w:p>
+    <w:p>
+      <w:r>
+        <w:t>This test involves a client booking one appointment on the same day for three months. The system will detect this and it will automatically book the next appointment for the fourth month after confirmation with the client. This test will be successful when the artist and client are informed</w:t>
+      </w:r>
+      <w:r>
+        <w:t xml:space="preserve"> there is a new booking created by the system</w:t>
+      </w:r>
+    </w:p>
+    <w:p>
+      <w:pPr>
+        <w:pStyle w:val="Heading4"/>
+      </w:pPr>
+      <w:r>
+        <w:rPr>
+          <w:rStyle w:val="Heading5Char"/>
+          <w:color w:val="4F81BD" w:themeColor="accent1"/>
+          <w:szCs w:val="20"/>
+          <w:lang w:val="en-IE" w:eastAsia="en-IE"/>
+        </w:rPr>
+        <w:t>Accounts &amp; Messaging</w:t>
+      </w:r>
+      <w:r>
+        <w:t xml:space="preserve">. </w:t>
+      </w:r>
+    </w:p>
+    <w:p>
+      <w:r>
+        <w:t>This test evaluates a user creating an account and signing into the system. The user will then proceed to start a chat with another user (artist to client, or client to artist). This test will be successful when the user sends a message and the recipient can see it.</w:t>
+      </w:r>
+    </w:p>
+    <w:p>
+      <w:pPr>
+        <w:pStyle w:val="Heading4"/>
+      </w:pPr>
+      <w:r>
+        <w:t>Appointments (</w:t>
+      </w:r>
+      <w:proofErr w:type="gramStart"/>
+      <w:r>
+        <w:t xml:space="preserve">Client) </w:t>
+      </w:r>
+      <w:r>
+        <w:t xml:space="preserve"> &amp;</w:t>
+      </w:r>
+      <w:proofErr w:type="gramEnd"/>
+      <w:r>
+        <w:t xml:space="preserve"> Stock Control</w:t>
+      </w:r>
+    </w:p>
+    <w:p>
+      <w:bookmarkStart w:id="1423" w:name="_GoBack"/>
+      <w:r>
+        <w:t>This test evaluates a</w:t>
+      </w:r>
+      <w:r>
+        <w:t>n artist</w:t>
+      </w:r>
+      <w:r>
+        <w:t xml:space="preserve"> creating an account and signing into the system</w:t>
+      </w:r>
+      <w:r>
+        <w:t>. The artist then adds sample stock items and amounts, saves these. Then the artist edits the stock amounts and then saves again. This test is successful when the stock amounts have been edited and saved to the database</w:t>
+      </w:r>
+    </w:p>
+    <w:bookmarkEnd w:id="1423"/>
+    <w:p>
+      <w:pPr>
+        <w:pStyle w:val="Heading4"/>
+      </w:pPr>
+      <w:r>
+        <w:lastRenderedPageBreak/>
+        <w:t>Booking &amp; Reviews</w:t>
+      </w:r>
+    </w:p>
+    <w:p>
+      <w:pPr>
+        <w:pStyle w:val="Heading3"/>
+      </w:pPr>
+      <w:bookmarkStart w:id="1424" w:name="_Toc26443889"/>
+      <w:r>
+        <w:t>Developer Testing</w:t>
+      </w:r>
+      <w:commentRangeStart w:id="1425"/>
+      <w:r>
+        <w:t xml:space="preserve"> </w:t>
+      </w:r>
+      <w:commentRangeEnd w:id="1425"/>
       <w:r>
         <w:rPr>
           <w:rStyle w:val="CommentReference"/>
           <w:rFonts w:ascii="Arial" w:hAnsi="Arial" w:cs="Times New Roman"/>
           <w:b w:val="0"/>
           <w:bCs w:val="0"/>
-          <w:i w:val="0"/>
-          <w:iCs w:val="0"/>
           <w:lang w:val="en-US" w:eastAsia="en-US"/>
         </w:rPr>
-        <w:commentReference w:id="1427"/>
+        <w:commentReference w:id="1425"/>
       </w:r>
       <w:r>
         <w:t xml:space="preserve">&amp; </w:t>
@@ -18013,37 +18180,40 @@
       <w:r>
         <w:t>Evaluation</w:t>
       </w:r>
+      <w:bookmarkEnd w:id="1424"/>
+    </w:p>
+    <w:p>
+      <w:r>
+        <w:t>The “End-User” testing will</w:t>
+      </w:r>
+      <w:r>
+        <w:t xml:space="preserve"> be done by the developer. The developer will go through the app and see how well everything feels, as well as measure the ease-of-use and the responsiveness of the </w:t>
+      </w:r>
+      <w:r>
+        <w:t>website</w:t>
+      </w:r>
+    </w:p>
+    <w:p/>
+    <w:p>
+      <w:r>
+        <w:t>The developer will also look at the good points and bad point, such as if the app seems clunky or possibly too simple.</w:t>
+      </w:r>
+    </w:p>
+    <w:p>
+      <w:pPr>
+        <w:pStyle w:val="Heading2"/>
+      </w:pPr>
+      <w:r>
+        <w:t xml:space="preserve"> </w:t>
+      </w:r>
+      <w:bookmarkStart w:id="1426" w:name="_Toc26443890"/>
+      <w:r>
+        <w:t xml:space="preserve">Scalability </w:t>
+      </w:r>
+      <w:r>
+        <w:t>and performance</w:t>
+      </w:r>
       <w:bookmarkEnd w:id="1426"/>
-    </w:p>
-    <w:p>
-      <w:r>
-        <w:t xml:space="preserve">This will be done by the developer. The developer will go through the app and see how well everything feels, as well as measure the ease-of-use and the responsiveness of the </w:t>
-      </w:r>
-      <w:r>
-        <w:t>website</w:t>
-      </w:r>
-    </w:p>
-    <w:p/>
-    <w:p>
-      <w:r>
-        <w:t>The developer will also look at the good points and bad point, such as if the app seems clunky or possibly too simple.</w:t>
-      </w:r>
-    </w:p>
-    <w:p>
-      <w:pPr>
-        <w:pStyle w:val="Heading2"/>
-      </w:pPr>
-      <w:r>
-        <w:t xml:space="preserve"> </w:t>
-      </w:r>
-      <w:bookmarkStart w:id="1428" w:name="_Toc26443890"/>
-      <w:r>
-        <w:t xml:space="preserve">Scalability </w:t>
-      </w:r>
-      <w:r>
-        <w:t>and performance</w:t>
-      </w:r>
-      <w:bookmarkEnd w:id="1428"/>
     </w:p>
     <w:p>
       <w:proofErr w:type="spellStart"/>
@@ -18089,23 +18259,23 @@
         <w:pStyle w:val="Heading1"/>
         <w:spacing w:after="0"/>
       </w:pPr>
-      <w:bookmarkStart w:id="1429" w:name="_Toc26443891"/>
+      <w:bookmarkStart w:id="1427" w:name="_Toc26443891"/>
       <w:r>
         <w:lastRenderedPageBreak/>
         <w:t>Conclusions</w:t>
       </w:r>
-      <w:bookmarkEnd w:id="1429"/>
+      <w:bookmarkEnd w:id="1427"/>
     </w:p>
     <w:p>
       <w:pPr>
         <w:pStyle w:val="Heading3"/>
         <w:spacing w:after="0"/>
       </w:pPr>
-      <w:bookmarkStart w:id="1430" w:name="_Toc26443892"/>
+      <w:bookmarkStart w:id="1428" w:name="_Toc26443892"/>
       <w:r>
         <w:t>Advantages &amp; disadvantages</w:t>
       </w:r>
-      <w:bookmarkEnd w:id="1430"/>
+      <w:bookmarkEnd w:id="1428"/>
     </w:p>
     <w:p>
       <w:r>
@@ -18132,11 +18302,11 @@
         <w:pStyle w:val="Heading3"/>
         <w:spacing w:after="0"/>
       </w:pPr>
-      <w:bookmarkStart w:id="1431" w:name="_Toc26443893"/>
+      <w:bookmarkStart w:id="1429" w:name="_Toc26443893"/>
       <w:r>
         <w:t>Opportunities and limits of the project.</w:t>
       </w:r>
-      <w:bookmarkEnd w:id="1431"/>
+      <w:bookmarkEnd w:id="1429"/>
     </w:p>
     <w:p>
       <w:r>
@@ -18148,12 +18318,12 @@
         <w:pStyle w:val="Heading1"/>
         <w:spacing w:after="0"/>
       </w:pPr>
-      <w:bookmarkStart w:id="1432" w:name="_Toc26443894"/>
+      <w:bookmarkStart w:id="1430" w:name="_Toc26443894"/>
       <w:r>
         <w:lastRenderedPageBreak/>
         <w:t>Research</w:t>
       </w:r>
-      <w:bookmarkEnd w:id="1432"/>
+      <w:bookmarkEnd w:id="1430"/>
     </w:p>
     <w:p>
       <w:pPr>
@@ -18163,16 +18333,16 @@
           <w:lang w:val="en-GB"/>
         </w:rPr>
       </w:pPr>
-      <w:bookmarkStart w:id="1433" w:name="_Toc22800770"/>
-      <w:bookmarkStart w:id="1434" w:name="_Toc26443895"/>
+      <w:bookmarkStart w:id="1431" w:name="_Toc22800770"/>
+      <w:bookmarkStart w:id="1432" w:name="_Toc26443895"/>
       <w:r>
         <w:rPr>
           <w:lang w:val="en-GB"/>
         </w:rPr>
         <w:t>Personalisation</w:t>
       </w:r>
-      <w:bookmarkEnd w:id="1433"/>
-      <w:bookmarkEnd w:id="1434"/>
+      <w:bookmarkEnd w:id="1431"/>
+      <w:bookmarkEnd w:id="1432"/>
       <w:r>
         <w:rPr>
           <w:lang w:val="en-GB"/>
@@ -18452,8 +18622,8 @@
           <w:lang w:val="en-GB"/>
         </w:rPr>
       </w:pPr>
-      <w:bookmarkStart w:id="1435" w:name="_Toc22800771"/>
-      <w:bookmarkStart w:id="1436" w:name="_Toc26443896"/>
+      <w:bookmarkStart w:id="1433" w:name="_Toc22800771"/>
+      <w:bookmarkStart w:id="1434" w:name="_Toc26443896"/>
       <w:r>
         <w:rPr>
           <w:lang w:val="en-GB"/>
@@ -18461,8 +18631,8 @@
         <w:lastRenderedPageBreak/>
         <w:t>Optimisation</w:t>
       </w:r>
-      <w:bookmarkEnd w:id="1435"/>
-      <w:bookmarkEnd w:id="1436"/>
+      <w:bookmarkEnd w:id="1433"/>
+      <w:bookmarkEnd w:id="1434"/>
     </w:p>
     <w:p>
       <w:pPr>
@@ -18572,7 +18742,7 @@
         <w:t>.</w:t>
       </w:r>
     </w:p>
-    <w:bookmarkStart w:id="1437" w:name="_Toc26443897" w:displacedByCustomXml="next"/>
+    <w:bookmarkStart w:id="1435" w:name="_Toc26443897" w:displacedByCustomXml="next"/>
     <w:sdt>
       <w:sdtPr>
         <w:rPr>
@@ -18603,7 +18773,7 @@
           <w:r>
             <w:t>References</w:t>
           </w:r>
-          <w:bookmarkEnd w:id="1437"/>
+          <w:bookmarkEnd w:id="1435"/>
         </w:p>
         <w:sdt>
           <w:sdtPr>
@@ -19056,23 +19226,23 @@
         <w:pStyle w:val="Heading1"/>
         <w:spacing w:after="0"/>
       </w:pPr>
-      <w:bookmarkStart w:id="1438" w:name="_Toc26443898"/>
+      <w:bookmarkStart w:id="1436" w:name="_Toc26443898"/>
       <w:r>
         <w:lastRenderedPageBreak/>
         <w:t>Appendix</w:t>
       </w:r>
-      <w:bookmarkEnd w:id="1438"/>
+      <w:bookmarkEnd w:id="1436"/>
     </w:p>
     <w:p>
       <w:pPr>
         <w:pStyle w:val="Heading2"/>
         <w:spacing w:after="0"/>
       </w:pPr>
-      <w:bookmarkStart w:id="1439" w:name="_Toc26443899"/>
+      <w:bookmarkStart w:id="1437" w:name="_Toc26443899"/>
       <w:r>
         <w:t>Project Plan</w:t>
       </w:r>
-      <w:bookmarkEnd w:id="1439"/>
+      <w:bookmarkEnd w:id="1437"/>
     </w:p>
     <w:p>
       <w:pPr>
@@ -19577,7 +19747,7 @@
       </w:r>
     </w:p>
   </w:comment>
-  <w:comment w:id="1418" w:author="Paul Stynes" w:date="2019-12-09T11:24:00Z" w:initials="PS">
+  <w:comment w:id="1417" w:author="Paul Stynes" w:date="2019-12-09T11:24:00Z" w:initials="PS">
     <w:p>
       <w:pPr>
         <w:pStyle w:val="CommentText"/>
@@ -19593,7 +19763,7 @@
       </w:r>
     </w:p>
   </w:comment>
-  <w:comment w:id="1423" w:author="Paul Stynes" w:date="2019-12-09T11:26:00Z" w:initials="PS">
+  <w:comment w:id="1422" w:author="Paul Stynes" w:date="2019-12-09T11:26:00Z" w:initials="PS">
     <w:p>
       <w:pPr>
         <w:pStyle w:val="CommentText"/>
@@ -19609,7 +19779,7 @@
       </w:r>
     </w:p>
   </w:comment>
-  <w:comment w:id="1427" w:author="Paul Stynes" w:date="2019-12-09T11:26:00Z" w:initials="PS">
+  <w:comment w:id="1425" w:author="Paul Stynes" w:date="2019-12-09T11:26:00Z" w:initials="PS">
     <w:p>
       <w:pPr>
         <w:pStyle w:val="CommentText"/>
@@ -28673,6 +28843,7 @@
     <w:lsdException w:name="HTML Sample" w:semiHidden="1" w:unhideWhenUsed="1"/>
     <w:lsdException w:name="HTML Typewriter" w:semiHidden="1" w:unhideWhenUsed="1"/>
     <w:lsdException w:name="HTML Variable" w:semiHidden="1" w:unhideWhenUsed="1"/>
+    <w:lsdException w:name="Normal Table" w:semiHidden="1" w:unhideWhenUsed="1"/>
     <w:lsdException w:name="annotation subject" w:semiHidden="1" w:unhideWhenUsed="1"/>
     <w:lsdException w:name="No List" w:semiHidden="1" w:uiPriority="99" w:unhideWhenUsed="1"/>
     <w:lsdException w:name="Outline List 1" w:semiHidden="1" w:unhideWhenUsed="1"/>
@@ -28716,8 +28887,10 @@
     <w:lsdException w:name="Table Elegant" w:semiHidden="1" w:unhideWhenUsed="1"/>
     <w:lsdException w:name="Table Professional" w:semiHidden="1" w:unhideWhenUsed="1"/>
     <w:lsdException w:name="Table Subtle 1" w:semiHidden="1" w:unhideWhenUsed="1"/>
+    <w:lsdException w:name="Table Subtle 2" w:semiHidden="1" w:unhideWhenUsed="1"/>
     <w:lsdException w:name="Table Web 1" w:semiHidden="1" w:unhideWhenUsed="1"/>
     <w:lsdException w:name="Table Web 2" w:semiHidden="1" w:unhideWhenUsed="1"/>
+    <w:lsdException w:name="Table Web 3" w:semiHidden="1" w:unhideWhenUsed="1"/>
     <w:lsdException w:name="Balloon Text" w:semiHidden="1" w:unhideWhenUsed="1"/>
     <w:lsdException w:name="Table Theme" w:semiHidden="1" w:unhideWhenUsed="1"/>
     <w:lsdException w:name="Placeholder Text" w:semiHidden="1" w:uiPriority="99"/>
@@ -30327,7 +30500,7 @@
 </file>
 
 <file path=customXml/itemProps1.xml><?xml version="1.0" encoding="utf-8"?>
-<ds:datastoreItem xmlns:ds="http://schemas.openxmlformats.org/officeDocument/2006/customXml" ds:itemID="{AE17DC91-1A7C-406D-9EF8-3FEFAC218019}">
+<ds:datastoreItem xmlns:ds="http://schemas.openxmlformats.org/officeDocument/2006/customXml" ds:itemID="{C9ACC266-098F-41FD-87F7-19DE2744F933}">
   <ds:schemaRefs>
     <ds:schemaRef ds:uri="http://schemas.openxmlformats.org/officeDocument/2006/bibliography"/>
   </ds:schemaRefs>

</xml_diff>